<commit_message>
Muy pequeños cambios sin llegar agregar o cambiar nada en la redacción
</commit_message>
<xml_diff>
--- a/Proyecto II.docx
+++ b/Proyecto II.docx
@@ -383,7 +383,63 @@
           <w:sz w:val="24"/>
           <w:szCs w:val="24"/>
         </w:rPr>
-        <w:t xml:space="preserve">Gianfranco </w:t>
+        <w:t>Gianfranco Manganiello</w:t>
+      </w:r>
+      <w:r>
+        <w:rPr>
+          <w:rFonts w:ascii="Arial" w:hAnsi="Arial" w:cs="Arial"/>
+          <w:sz w:val="24"/>
+          <w:szCs w:val="24"/>
+        </w:rPr>
+        <w:tab/>
+      </w:r>
+      <w:r>
+        <w:rPr>
+          <w:rFonts w:ascii="Arial" w:hAnsi="Arial" w:cs="Arial"/>
+          <w:sz w:val="24"/>
+          <w:szCs w:val="24"/>
+        </w:rPr>
+        <w:tab/>
+      </w:r>
+      <w:r>
+        <w:rPr>
+          <w:rFonts w:ascii="Arial" w:hAnsi="Arial" w:cs="Arial"/>
+          <w:sz w:val="24"/>
+          <w:szCs w:val="24"/>
+        </w:rPr>
+        <w:tab/>
+      </w:r>
+      <w:r>
+        <w:rPr>
+          <w:rFonts w:ascii="Arial" w:hAnsi="Arial" w:cs="Arial"/>
+          <w:sz w:val="24"/>
+          <w:szCs w:val="24"/>
+        </w:rPr>
+        <w:tab/>
+      </w:r>
+      <w:r>
+        <w:rPr>
+          <w:rFonts w:ascii="Arial" w:hAnsi="Arial" w:cs="Arial"/>
+          <w:sz w:val="24"/>
+          <w:szCs w:val="24"/>
+        </w:rPr>
+        <w:tab/>
+      </w:r>
+      <w:r>
+        <w:rPr>
+          <w:rFonts w:ascii="Arial" w:hAnsi="Arial" w:cs="Arial"/>
+          <w:sz w:val="24"/>
+          <w:szCs w:val="24"/>
+        </w:rPr>
+        <w:tab/>
+      </w:r>
+      <w:r>
+        <w:rPr>
+          <w:rFonts w:ascii="Arial" w:hAnsi="Arial" w:cs="Arial"/>
+          <w:sz w:val="24"/>
+          <w:szCs w:val="24"/>
+        </w:rPr>
+        <w:tab/>
       </w:r>
       <w:proofErr w:type="spellStart"/>
       <w:r>
@@ -392,7 +448,7 @@
           <w:sz w:val="24"/>
           <w:szCs w:val="24"/>
         </w:rPr>
-        <w:t>Manganiello</w:t>
+        <w:t>Leidys</w:t>
       </w:r>
       <w:proofErr w:type="spellEnd"/>
       <w:r>
@@ -401,56 +457,36 @@
           <w:sz w:val="24"/>
           <w:szCs w:val="24"/>
         </w:rPr>
-        <w:tab/>
-      </w:r>
-      <w:r>
-        <w:rPr>
-          <w:rFonts w:ascii="Arial" w:hAnsi="Arial" w:cs="Arial"/>
-          <w:sz w:val="24"/>
-          <w:szCs w:val="24"/>
-        </w:rPr>
-        <w:tab/>
-      </w:r>
-      <w:r>
-        <w:rPr>
-          <w:rFonts w:ascii="Arial" w:hAnsi="Arial" w:cs="Arial"/>
-          <w:sz w:val="24"/>
-          <w:szCs w:val="24"/>
-        </w:rPr>
-        <w:tab/>
-      </w:r>
-      <w:r>
-        <w:rPr>
-          <w:rFonts w:ascii="Arial" w:hAnsi="Arial" w:cs="Arial"/>
-          <w:sz w:val="24"/>
-          <w:szCs w:val="24"/>
-        </w:rPr>
-        <w:tab/>
-      </w:r>
-      <w:r>
-        <w:rPr>
-          <w:rFonts w:ascii="Arial" w:hAnsi="Arial" w:cs="Arial"/>
-          <w:sz w:val="24"/>
-          <w:szCs w:val="24"/>
-        </w:rPr>
-        <w:tab/>
-      </w:r>
-      <w:r>
-        <w:rPr>
-          <w:rFonts w:ascii="Arial" w:hAnsi="Arial" w:cs="Arial"/>
-          <w:sz w:val="24"/>
-          <w:szCs w:val="24"/>
-        </w:rPr>
-        <w:tab/>
-      </w:r>
-      <w:r>
-        <w:rPr>
-          <w:rFonts w:ascii="Arial" w:hAnsi="Arial" w:cs="Arial"/>
-          <w:sz w:val="24"/>
-          <w:szCs w:val="24"/>
-        </w:rPr>
-        <w:tab/>
-      </w:r>
+        <w:t xml:space="preserve"> Flores</w:t>
+      </w:r>
+    </w:p>
+    <w:p>
+      <w:pPr>
+        <w:spacing w:line="360" w:lineRule="auto"/>
+        <w:rPr>
+          <w:rFonts w:ascii="Arial" w:hAnsi="Arial" w:cs="Arial"/>
+          <w:sz w:val="24"/>
+          <w:szCs w:val="24"/>
+        </w:rPr>
+      </w:pPr>
+      <w:r>
+        <w:rPr>
+          <w:rFonts w:ascii="Arial" w:hAnsi="Arial" w:cs="Arial"/>
+          <w:sz w:val="24"/>
+          <w:szCs w:val="24"/>
+        </w:rPr>
+        <w:t>Eduardo Camacho</w:t>
+      </w:r>
+    </w:p>
+    <w:p>
+      <w:pPr>
+        <w:spacing w:line="360" w:lineRule="auto"/>
+        <w:rPr>
+          <w:rFonts w:ascii="Arial" w:hAnsi="Arial" w:cs="Arial"/>
+          <w:sz w:val="24"/>
+          <w:szCs w:val="24"/>
+        </w:rPr>
+      </w:pPr>
       <w:proofErr w:type="spellStart"/>
       <w:r>
         <w:rPr>
@@ -458,7 +494,7 @@
           <w:sz w:val="24"/>
           <w:szCs w:val="24"/>
         </w:rPr>
-        <w:t>Leidys</w:t>
+        <w:t>Nestor</w:t>
       </w:r>
       <w:proofErr w:type="spellEnd"/>
       <w:r>
@@ -467,43 +503,7 @@
           <w:sz w:val="24"/>
           <w:szCs w:val="24"/>
         </w:rPr>
-        <w:t xml:space="preserve"> Flores</w:t>
-      </w:r>
-    </w:p>
-    <w:p>
-      <w:pPr>
-        <w:spacing w:line="360" w:lineRule="auto"/>
-        <w:rPr>
-          <w:rFonts w:ascii="Arial" w:hAnsi="Arial" w:cs="Arial"/>
-          <w:sz w:val="24"/>
-          <w:szCs w:val="24"/>
-        </w:rPr>
-      </w:pPr>
-      <w:r>
-        <w:rPr>
-          <w:rFonts w:ascii="Arial" w:hAnsi="Arial" w:cs="Arial"/>
-          <w:sz w:val="24"/>
-          <w:szCs w:val="24"/>
-        </w:rPr>
-        <w:t>Eduardo Camacho</w:t>
-      </w:r>
-    </w:p>
-    <w:p>
-      <w:pPr>
-        <w:spacing w:line="360" w:lineRule="auto"/>
-        <w:rPr>
-          <w:rFonts w:ascii="Arial" w:hAnsi="Arial" w:cs="Arial"/>
-          <w:sz w:val="24"/>
-          <w:szCs w:val="24"/>
-        </w:rPr>
-      </w:pPr>
-      <w:r>
-        <w:rPr>
-          <w:rFonts w:ascii="Arial" w:hAnsi="Arial" w:cs="Arial"/>
-          <w:sz w:val="24"/>
-          <w:szCs w:val="24"/>
-        </w:rPr>
-        <w:t xml:space="preserve">Nestor </w:t>
+        <w:t xml:space="preserve"> </w:t>
       </w:r>
       <w:proofErr w:type="spellStart"/>
       <w:r>
@@ -519,50 +519,6 @@
     <w:p>
       <w:pPr>
         <w:spacing w:line="360" w:lineRule="auto"/>
-        <w:rPr>
-          <w:rFonts w:ascii="Arial" w:hAnsi="Arial" w:cs="Arial"/>
-          <w:b/>
-          <w:sz w:val="24"/>
-          <w:szCs w:val="24"/>
-        </w:rPr>
-      </w:pPr>
-    </w:p>
-    <w:p>
-      <w:pPr>
-        <w:spacing w:line="360" w:lineRule="auto"/>
-        <w:rPr>
-          <w:rFonts w:ascii="Arial" w:hAnsi="Arial" w:cs="Arial"/>
-          <w:b/>
-          <w:sz w:val="24"/>
-          <w:szCs w:val="24"/>
-        </w:rPr>
-      </w:pPr>
-    </w:p>
-    <w:p>
-      <w:pPr>
-        <w:spacing w:line="360" w:lineRule="auto"/>
-        <w:rPr>
-          <w:rFonts w:ascii="Arial" w:hAnsi="Arial" w:cs="Arial"/>
-          <w:b/>
-          <w:sz w:val="24"/>
-          <w:szCs w:val="24"/>
-        </w:rPr>
-      </w:pPr>
-    </w:p>
-    <w:p>
-      <w:pPr>
-        <w:spacing w:line="360" w:lineRule="auto"/>
-        <w:rPr>
-          <w:rFonts w:ascii="Arial" w:hAnsi="Arial" w:cs="Arial"/>
-          <w:b/>
-          <w:sz w:val="24"/>
-          <w:szCs w:val="24"/>
-        </w:rPr>
-      </w:pPr>
-    </w:p>
-    <w:p>
-      <w:pPr>
-        <w:spacing w:line="360" w:lineRule="auto"/>
         <w:jc w:val="center"/>
         <w:rPr>
           <w:rFonts w:ascii="Arial" w:hAnsi="Arial" w:cs="Arial"/>
@@ -578,6 +534,7 @@
           <w:sz w:val="24"/>
           <w:szCs w:val="24"/>
         </w:rPr>
+        <w:lastRenderedPageBreak/>
         <w:t>Ubicación de la comunidad</w:t>
       </w:r>
     </w:p>
@@ -698,6 +655,54 @@
           <w:szCs w:val="24"/>
         </w:rPr>
       </w:pPr>
+    </w:p>
+    <w:p>
+      <w:pPr>
+        <w:spacing w:line="360" w:lineRule="auto"/>
+        <w:jc w:val="center"/>
+        <w:rPr>
+          <w:rFonts w:ascii="Arial" w:hAnsi="Arial" w:cs="Arial"/>
+          <w:b/>
+          <w:sz w:val="24"/>
+          <w:szCs w:val="24"/>
+        </w:rPr>
+      </w:pPr>
+    </w:p>
+    <w:p>
+      <w:pPr>
+        <w:spacing w:line="360" w:lineRule="auto"/>
+        <w:jc w:val="center"/>
+        <w:rPr>
+          <w:rFonts w:ascii="Arial" w:hAnsi="Arial" w:cs="Arial"/>
+          <w:b/>
+          <w:sz w:val="24"/>
+          <w:szCs w:val="24"/>
+        </w:rPr>
+      </w:pPr>
+    </w:p>
+    <w:p>
+      <w:pPr>
+        <w:spacing w:line="360" w:lineRule="auto"/>
+        <w:jc w:val="center"/>
+        <w:rPr>
+          <w:rFonts w:ascii="Arial" w:hAnsi="Arial" w:cs="Arial"/>
+          <w:b/>
+          <w:sz w:val="24"/>
+          <w:szCs w:val="24"/>
+        </w:rPr>
+      </w:pPr>
+    </w:p>
+    <w:p>
+      <w:pPr>
+        <w:spacing w:line="360" w:lineRule="auto"/>
+        <w:jc w:val="center"/>
+        <w:rPr>
+          <w:rFonts w:ascii="Arial" w:hAnsi="Arial" w:cs="Arial"/>
+          <w:b/>
+          <w:sz w:val="24"/>
+          <w:szCs w:val="24"/>
+        </w:rPr>
+      </w:pPr>
       <w:r>
         <w:rPr>
           <w:rFonts w:ascii="Arial" w:hAnsi="Arial" w:cs="Arial"/>
@@ -1412,7 +1417,18 @@
           <w:szCs w:val="24"/>
         </w:rPr>
         <w:lastRenderedPageBreak/>
-        <w:t>Objetivos de aprendizaje</w:t>
+        <w:t>Objetivos de apr</w:t>
+      </w:r>
+      <w:bookmarkStart w:id="0" w:name="_GoBack"/>
+      <w:bookmarkEnd w:id="0"/>
+      <w:r>
+        <w:rPr>
+          <w:rFonts w:ascii="Arial" w:hAnsi="Arial" w:cs="Arial"/>
+          <w:b/>
+          <w:sz w:val="24"/>
+          <w:szCs w:val="24"/>
+        </w:rPr>
+        <w:t>endizaje</w:t>
       </w:r>
     </w:p>
     <w:p>
@@ -1752,9 +1768,7 @@
           <w:szCs w:val="24"/>
         </w:rPr>
       </w:pPr>
-      <w:bookmarkStart w:id="0" w:name="_GoBack"/>
-    </w:p>
-    <w:bookmarkEnd w:id="0"/>
+    </w:p>
     <w:p>
       <w:pPr>
         <w:spacing w:line="360" w:lineRule="auto"/>
@@ -1926,17 +1940,6 @@
     <w:p>
       <w:pPr>
         <w:spacing w:line="360" w:lineRule="auto"/>
-        <w:jc w:val="both"/>
-        <w:rPr>
-          <w:rFonts w:ascii="Arial" w:hAnsi="Arial" w:cs="Arial"/>
-          <w:sz w:val="24"/>
-          <w:szCs w:val="24"/>
-        </w:rPr>
-      </w:pPr>
-    </w:p>
-    <w:p>
-      <w:pPr>
-        <w:spacing w:line="360" w:lineRule="auto"/>
         <w:jc w:val="center"/>
         <w:rPr>
           <w:rFonts w:ascii="Arial" w:hAnsi="Arial" w:cs="Arial"/>
@@ -1952,6 +1955,7 @@
           <w:sz w:val="24"/>
           <w:szCs w:val="24"/>
         </w:rPr>
+        <w:lastRenderedPageBreak/>
         <w:t>Metodología IAP</w:t>
       </w:r>
     </w:p>
@@ -2241,6 +2245,7 @@
           <w:sz w:val="24"/>
           <w:szCs w:val="24"/>
         </w:rPr>
+        <w:lastRenderedPageBreak/>
         <w:t>Fases de la IAP</w:t>
       </w:r>
     </w:p>
@@ -2501,14 +2506,15 @@
           <w:sz w:val="24"/>
           <w:szCs w:val="24"/>
         </w:rPr>
+        <w:lastRenderedPageBreak/>
         <w:t>En este proyecto el plan de acción propuesto es el siguiente:</w:t>
       </w:r>
     </w:p>
     <w:tbl>
       <w:tblPr>
         <w:tblStyle w:val="Tablaconcuadrcula"/>
-        <w:tblW w:w="8046" w:type="dxa"/>
-        <w:tblInd w:w="-5" w:type="dxa"/>
+        <w:tblW w:w="9072" w:type="dxa"/>
+        <w:jc w:val="center"/>
         <w:tblLayout w:type="fixed"/>
         <w:tblLook w:val="04A0" w:firstRow="1" w:lastRow="0" w:firstColumn="1" w:lastColumn="0" w:noHBand="0" w:noVBand="1"/>
       </w:tblPr>
@@ -2516,9 +2522,12 @@
         <w:gridCol w:w="1869"/>
         <w:gridCol w:w="1723"/>
         <w:gridCol w:w="2753"/>
-        <w:gridCol w:w="1701"/>
+        <w:gridCol w:w="2727"/>
       </w:tblGrid>
       <w:tr>
+        <w:trPr>
+          <w:jc w:val="center"/>
+        </w:trPr>
         <w:tc>
           <w:tcPr>
             <w:tcW w:w="1869" w:type="dxa"/>
@@ -2526,6 +2535,7 @@
           <w:p>
             <w:pPr>
               <w:spacing w:after="200" w:line="276" w:lineRule="auto"/>
+              <w:jc w:val="center"/>
               <w:rPr>
                 <w:rFonts w:ascii="Times New Roman" w:hAnsi="Times New Roman"/>
                 <w:b/>
@@ -2540,7 +2550,7 @@
                 <w:sz w:val="24"/>
                 <w:szCs w:val="24"/>
               </w:rPr>
-              <w:t xml:space="preserve">Duración </w:t>
+              <w:t>Duración</w:t>
             </w:r>
           </w:p>
         </w:tc>
@@ -2551,6 +2561,7 @@
           <w:p>
             <w:pPr>
               <w:spacing w:after="200" w:line="276" w:lineRule="auto"/>
+              <w:jc w:val="center"/>
               <w:rPr>
                 <w:rFonts w:ascii="Times New Roman" w:hAnsi="Times New Roman"/>
                 <w:b/>
@@ -2565,7 +2576,7 @@
                 <w:sz w:val="24"/>
                 <w:szCs w:val="24"/>
               </w:rPr>
-              <w:t xml:space="preserve">Actividad </w:t>
+              <w:t>Actividad</w:t>
             </w:r>
           </w:p>
         </w:tc>
@@ -2576,6 +2587,7 @@
           <w:p>
             <w:pPr>
               <w:spacing w:after="200" w:line="276" w:lineRule="auto"/>
+              <w:jc w:val="center"/>
               <w:rPr>
                 <w:rFonts w:ascii="Times New Roman" w:hAnsi="Times New Roman"/>
                 <w:b/>
@@ -2596,11 +2608,12 @@
         </w:tc>
         <w:tc>
           <w:tcPr>
-            <w:tcW w:w="1701" w:type="dxa"/>
+            <w:tcW w:w="2727" w:type="dxa"/>
           </w:tcPr>
           <w:p>
             <w:pPr>
               <w:spacing w:after="200" w:line="276" w:lineRule="auto"/>
+              <w:jc w:val="center"/>
               <w:rPr>
                 <w:rFonts w:ascii="Times New Roman" w:hAnsi="Times New Roman"/>
                 <w:b/>
@@ -2621,6 +2634,9 @@
         </w:tc>
       </w:tr>
       <w:tr>
+        <w:trPr>
+          <w:jc w:val="center"/>
+        </w:trPr>
         <w:tc>
           <w:tcPr>
             <w:tcW w:w="1869" w:type="dxa"/>
@@ -2705,7 +2721,7 @@
           <w:p>
             <w:pPr>
               <w:spacing w:after="200" w:line="276" w:lineRule="auto"/>
-              <w:jc w:val="both"/>
+              <w:jc w:val="center"/>
               <w:rPr>
                 <w:rFonts w:ascii="Times New Roman" w:hAnsi="Times New Roman"/>
                 <w:sz w:val="24"/>
@@ -2719,20 +2735,12 @@
                 <w:szCs w:val="24"/>
               </w:rPr>
               <w:t>Analizar los requerimientos de la aplicación</w:t>
-            </w:r>
-            <w:r>
-              <w:rPr>
-                <w:rFonts w:ascii="Times New Roman" w:hAnsi="Times New Roman"/>
-                <w:sz w:val="24"/>
-                <w:szCs w:val="24"/>
-              </w:rPr>
-              <w:t xml:space="preserve"> </w:t>
             </w:r>
           </w:p>
         </w:tc>
         <w:tc>
           <w:tcPr>
-            <w:tcW w:w="1701" w:type="dxa"/>
+            <w:tcW w:w="2727" w:type="dxa"/>
           </w:tcPr>
           <w:p>
             <w:pPr>
@@ -2744,13 +2752,23 @@
                 <w:szCs w:val="24"/>
               </w:rPr>
             </w:pPr>
+            <w:proofErr w:type="spellStart"/>
             <w:r>
               <w:rPr>
                 <w:rFonts w:ascii="Times New Roman" w:hAnsi="Times New Roman"/>
                 <w:sz w:val="24"/>
                 <w:szCs w:val="24"/>
               </w:rPr>
-              <w:t xml:space="preserve">Nestor </w:t>
+              <w:t>Nestor</w:t>
+            </w:r>
+            <w:proofErr w:type="spellEnd"/>
+            <w:r>
+              <w:rPr>
+                <w:rFonts w:ascii="Times New Roman" w:hAnsi="Times New Roman"/>
+                <w:sz w:val="24"/>
+                <w:szCs w:val="24"/>
+              </w:rPr>
+              <w:t xml:space="preserve"> </w:t>
             </w:r>
             <w:proofErr w:type="spellStart"/>
             <w:r>
@@ -2766,6 +2784,9 @@
         </w:tc>
       </w:tr>
       <w:tr>
+        <w:trPr>
+          <w:jc w:val="center"/>
+        </w:trPr>
         <w:tc>
           <w:tcPr>
             <w:tcW w:w="1869" w:type="dxa"/>
@@ -2881,19 +2902,11 @@
               </w:rPr>
               <w:t>Diseño de la parte pública y de la base de datos</w:t>
             </w:r>
-            <w:r>
-              <w:rPr>
-                <w:rFonts w:ascii="Times New Roman" w:hAnsi="Times New Roman"/>
-                <w:sz w:val="24"/>
-                <w:szCs w:val="24"/>
-              </w:rPr>
-              <w:t xml:space="preserve"> </w:t>
-            </w:r>
           </w:p>
         </w:tc>
         <w:tc>
           <w:tcPr>
-            <w:tcW w:w="1701" w:type="dxa"/>
+            <w:tcW w:w="2727" w:type="dxa"/>
           </w:tcPr>
           <w:p>
             <w:pPr>
@@ -2930,24 +2943,15 @@
                 <w:sz w:val="24"/>
                 <w:szCs w:val="24"/>
               </w:rPr>
-              <w:t xml:space="preserve">Gianfranco </w:t>
-            </w:r>
-            <w:proofErr w:type="spellStart"/>
-            <w:r>
-              <w:rPr>
-                <w:rFonts w:ascii="Times New Roman" w:hAnsi="Times New Roman"/>
-                <w:sz w:val="24"/>
-                <w:szCs w:val="24"/>
-              </w:rPr>
-              <w:t>Manganiello</w:t>
-            </w:r>
-            <w:proofErr w:type="spellEnd"/>
+              <w:t>Gianfranco Manganiello</w:t>
+            </w:r>
           </w:p>
         </w:tc>
       </w:tr>
       <w:tr>
         <w:trPr>
           <w:trHeight w:val="304"/>
+          <w:jc w:val="center"/>
         </w:trPr>
         <w:tc>
           <w:tcPr>
@@ -3046,19 +3050,11 @@
               </w:rPr>
               <w:t>Programación de la aplicación web</w:t>
             </w:r>
-            <w:r>
-              <w:rPr>
-                <w:rFonts w:ascii="Times New Roman" w:hAnsi="Times New Roman"/>
-                <w:sz w:val="24"/>
-                <w:szCs w:val="24"/>
-              </w:rPr>
-              <w:t xml:space="preserve"> </w:t>
-            </w:r>
           </w:p>
         </w:tc>
         <w:tc>
           <w:tcPr>
-            <w:tcW w:w="1701" w:type="dxa"/>
+            <w:tcW w:w="2727" w:type="dxa"/>
           </w:tcPr>
           <w:p>
             <w:pPr>
@@ -3082,6 +3078,9 @@
         </w:tc>
       </w:tr>
       <w:tr>
+        <w:trPr>
+          <w:jc w:val="center"/>
+        </w:trPr>
         <w:tc>
           <w:tcPr>
             <w:tcW w:w="1869" w:type="dxa"/>
@@ -3089,7 +3088,7 @@
           <w:p>
             <w:pPr>
               <w:spacing w:after="200" w:line="276" w:lineRule="auto"/>
-              <w:jc w:val="both"/>
+              <w:jc w:val="center"/>
               <w:rPr>
                 <w:rFonts w:ascii="Times New Roman" w:hAnsi="Times New Roman"/>
                 <w:sz w:val="24"/>
@@ -3108,7 +3107,7 @@
           <w:p>
             <w:pPr>
               <w:spacing w:after="200" w:line="276" w:lineRule="auto"/>
-              <w:jc w:val="both"/>
+              <w:jc w:val="center"/>
               <w:rPr>
                 <w:rFonts w:ascii="Times New Roman" w:hAnsi="Times New Roman"/>
                 <w:sz w:val="24"/>
@@ -3132,7 +3131,7 @@
           <w:p>
             <w:pPr>
               <w:spacing w:after="200" w:line="276" w:lineRule="auto"/>
-              <w:jc w:val="both"/>
+              <w:jc w:val="center"/>
               <w:rPr>
                 <w:rFonts w:ascii="Times New Roman" w:hAnsi="Times New Roman"/>
                 <w:sz w:val="24"/>
@@ -3156,6 +3155,7 @@
           <w:p>
             <w:pPr>
               <w:spacing w:after="200" w:line="276" w:lineRule="auto"/>
+              <w:jc w:val="center"/>
               <w:rPr>
                 <w:rFonts w:ascii="Times New Roman" w:hAnsi="Times New Roman"/>
                 <w:sz w:val="24"/>
@@ -3174,6 +3174,7 @@
           <w:p>
             <w:pPr>
               <w:spacing w:after="200" w:line="276" w:lineRule="auto"/>
+              <w:jc w:val="center"/>
               <w:rPr>
                 <w:rFonts w:ascii="Times New Roman" w:hAnsi="Times New Roman"/>
                 <w:sz w:val="24"/>
@@ -3184,7 +3185,7 @@
         </w:tc>
         <w:tc>
           <w:tcPr>
-            <w:tcW w:w="1701" w:type="dxa"/>
+            <w:tcW w:w="2727" w:type="dxa"/>
           </w:tcPr>
           <w:p>
             <w:pPr>
@@ -3208,6 +3209,9 @@
         </w:tc>
       </w:tr>
       <w:tr>
+        <w:trPr>
+          <w:jc w:val="center"/>
+        </w:trPr>
         <w:tc>
           <w:tcPr>
             <w:tcW w:w="1869" w:type="dxa"/>
@@ -3215,7 +3219,7 @@
           <w:p>
             <w:pPr>
               <w:spacing w:after="200" w:line="276" w:lineRule="auto"/>
-              <w:jc w:val="both"/>
+              <w:jc w:val="center"/>
               <w:rPr>
                 <w:rFonts w:ascii="Times New Roman" w:hAnsi="Times New Roman"/>
                 <w:sz w:val="24"/>
@@ -3234,7 +3238,7 @@
           <w:p>
             <w:pPr>
               <w:spacing w:after="200" w:line="276" w:lineRule="auto"/>
-              <w:jc w:val="both"/>
+              <w:jc w:val="center"/>
               <w:rPr>
                 <w:rFonts w:ascii="Times New Roman" w:hAnsi="Times New Roman"/>
                 <w:sz w:val="24"/>
@@ -3258,7 +3262,7 @@
           <w:p>
             <w:pPr>
               <w:spacing w:after="200" w:line="276" w:lineRule="auto"/>
-              <w:jc w:val="both"/>
+              <w:jc w:val="center"/>
               <w:rPr>
                 <w:rFonts w:ascii="Times New Roman" w:hAnsi="Times New Roman"/>
                 <w:sz w:val="24"/>
@@ -3282,6 +3286,7 @@
           <w:p>
             <w:pPr>
               <w:spacing w:after="200" w:line="276" w:lineRule="auto"/>
+              <w:jc w:val="center"/>
               <w:rPr>
                 <w:rFonts w:ascii="Times New Roman" w:hAnsi="Times New Roman"/>
                 <w:sz w:val="24"/>
@@ -3300,7 +3305,7 @@
         </w:tc>
         <w:tc>
           <w:tcPr>
-            <w:tcW w:w="1701" w:type="dxa"/>
+            <w:tcW w:w="2727" w:type="dxa"/>
           </w:tcPr>
           <w:p>
             <w:pPr>
@@ -3418,13 +3423,26 @@
           <w:szCs w:val="24"/>
         </w:rPr>
       </w:pPr>
-      <w:r>
-        <w:rPr>
-          <w:rFonts w:ascii="Arial" w:hAnsi="Arial" w:cs="Arial"/>
-          <w:b/>
-          <w:sz w:val="24"/>
-          <w:szCs w:val="24"/>
-        </w:rPr>
+    </w:p>
+    <w:p>
+      <w:pPr>
+        <w:spacing w:line="360" w:lineRule="auto"/>
+        <w:jc w:val="both"/>
+        <w:rPr>
+          <w:rFonts w:ascii="Arial" w:hAnsi="Arial" w:cs="Arial"/>
+          <w:b/>
+          <w:sz w:val="24"/>
+          <w:szCs w:val="24"/>
+        </w:rPr>
+      </w:pPr>
+      <w:r>
+        <w:rPr>
+          <w:rFonts w:ascii="Arial" w:hAnsi="Arial" w:cs="Arial"/>
+          <w:b/>
+          <w:sz w:val="24"/>
+          <w:szCs w:val="24"/>
+        </w:rPr>
+        <w:lastRenderedPageBreak/>
         <w:t>Fase 3 “Proceder a la programación y ejecución del plan de acción”</w:t>
       </w:r>
     </w:p>
@@ -3628,24 +3646,17 @@
         <w:jc w:val="both"/>
         <w:rPr>
           <w:rFonts w:ascii="Arial" w:hAnsi="Arial" w:cs="Arial"/>
-          <w:sz w:val="24"/>
-          <w:szCs w:val="24"/>
-        </w:rPr>
-      </w:pPr>
-    </w:p>
-    <w:p>
-      <w:pPr>
-        <w:spacing w:line="360" w:lineRule="auto"/>
-        <w:jc w:val="both"/>
-        <w:rPr>
-          <w:rFonts w:ascii="Arial" w:hAnsi="Arial" w:cs="Arial"/>
           <w:b/>
           <w:iCs/>
           <w:sz w:val="24"/>
           <w:szCs w:val="24"/>
         </w:rPr>
       </w:pPr>
-      <w:r>
+    </w:p>
+    <w:p>
+      <w:pPr>
+        <w:spacing w:line="360" w:lineRule="auto"/>
+        <w:jc w:val="both"/>
         <w:rPr>
           <w:rFonts w:ascii="Arial" w:hAnsi="Arial" w:cs="Arial"/>
           <w:b/>
@@ -3653,6 +3664,16 @@
           <w:sz w:val="24"/>
           <w:szCs w:val="24"/>
         </w:rPr>
+      </w:pPr>
+      <w:r>
+        <w:rPr>
+          <w:rFonts w:ascii="Arial" w:hAnsi="Arial" w:cs="Arial"/>
+          <w:b/>
+          <w:iCs/>
+          <w:sz w:val="24"/>
+          <w:szCs w:val="24"/>
+        </w:rPr>
+        <w:lastRenderedPageBreak/>
         <w:t>Factibilidad del proyecto.</w:t>
       </w:r>
     </w:p>
@@ -4700,26 +4721,26 @@
     <w:tbl>
       <w:tblPr>
         <w:tblStyle w:val="Tablaconcuadrcula"/>
-        <w:tblW w:w="8046" w:type="dxa"/>
+        <w:tblW w:w="9356" w:type="dxa"/>
         <w:tblInd w:w="-5" w:type="dxa"/>
         <w:tblLayout w:type="fixed"/>
         <w:tblLook w:val="04A0" w:firstRow="1" w:lastRow="0" w:firstColumn="1" w:lastColumn="0" w:noHBand="0" w:noVBand="1"/>
       </w:tblPr>
       <w:tblGrid>
-        <w:gridCol w:w="1869"/>
-        <w:gridCol w:w="1723"/>
+        <w:gridCol w:w="1985"/>
+        <w:gridCol w:w="1607"/>
         <w:gridCol w:w="2753"/>
-        <w:gridCol w:w="1701"/>
+        <w:gridCol w:w="3011"/>
       </w:tblGrid>
       <w:tr>
         <w:tc>
           <w:tcPr>
-            <w:tcW w:w="1869" w:type="dxa"/>
+            <w:tcW w:w="1985" w:type="dxa"/>
           </w:tcPr>
           <w:p>
             <w:pPr>
               <w:spacing w:after="160" w:line="360" w:lineRule="auto"/>
-              <w:jc w:val="both"/>
+              <w:jc w:val="center"/>
               <w:rPr>
                 <w:rFonts w:ascii="Arial" w:hAnsi="Arial" w:cs="Arial"/>
                 <w:b/>
@@ -4734,18 +4755,18 @@
                 <w:sz w:val="24"/>
                 <w:szCs w:val="24"/>
               </w:rPr>
-              <w:t xml:space="preserve">Duración </w:t>
+              <w:t>Duración</w:t>
             </w:r>
           </w:p>
         </w:tc>
         <w:tc>
           <w:tcPr>
-            <w:tcW w:w="1723" w:type="dxa"/>
+            <w:tcW w:w="1607" w:type="dxa"/>
           </w:tcPr>
           <w:p>
             <w:pPr>
               <w:spacing w:after="160" w:line="360" w:lineRule="auto"/>
-              <w:jc w:val="both"/>
+              <w:jc w:val="center"/>
               <w:rPr>
                 <w:rFonts w:ascii="Arial" w:hAnsi="Arial" w:cs="Arial"/>
                 <w:b/>
@@ -4760,7 +4781,7 @@
                 <w:sz w:val="24"/>
                 <w:szCs w:val="24"/>
               </w:rPr>
-              <w:t xml:space="preserve">Actividad </w:t>
+              <w:t>Actividad</w:t>
             </w:r>
           </w:p>
         </w:tc>
@@ -4771,7 +4792,7 @@
           <w:p>
             <w:pPr>
               <w:spacing w:after="160" w:line="360" w:lineRule="auto"/>
-              <w:jc w:val="both"/>
+              <w:jc w:val="center"/>
               <w:rPr>
                 <w:rFonts w:ascii="Arial" w:hAnsi="Arial" w:cs="Arial"/>
                 <w:b/>
@@ -4792,12 +4813,12 @@
         </w:tc>
         <w:tc>
           <w:tcPr>
-            <w:tcW w:w="1701" w:type="dxa"/>
+            <w:tcW w:w="3011" w:type="dxa"/>
           </w:tcPr>
           <w:p>
             <w:pPr>
               <w:spacing w:after="160" w:line="360" w:lineRule="auto"/>
-              <w:jc w:val="both"/>
+              <w:jc w:val="center"/>
               <w:rPr>
                 <w:rFonts w:ascii="Arial" w:hAnsi="Arial" w:cs="Arial"/>
                 <w:b/>
@@ -4813,6 +4834,15 @@
                 <w:szCs w:val="24"/>
               </w:rPr>
               <w:t>Responsable</w:t>
+            </w:r>
+            <w:r>
+              <w:rPr>
+                <w:rFonts w:ascii="Arial" w:hAnsi="Arial" w:cs="Arial"/>
+                <w:b/>
+                <w:sz w:val="24"/>
+                <w:szCs w:val="24"/>
+              </w:rPr>
+              <w:t>/s</w:t>
             </w:r>
           </w:p>
         </w:tc>
@@ -4820,12 +4850,12 @@
       <w:tr>
         <w:tc>
           <w:tcPr>
-            <w:tcW w:w="1869" w:type="dxa"/>
+            <w:tcW w:w="1985" w:type="dxa"/>
           </w:tcPr>
           <w:p>
             <w:pPr>
               <w:spacing w:after="160" w:line="360" w:lineRule="auto"/>
-              <w:jc w:val="both"/>
+              <w:jc w:val="center"/>
               <w:rPr>
                 <w:rFonts w:ascii="Arial" w:hAnsi="Arial" w:cs="Arial"/>
                 <w:sz w:val="24"/>
@@ -4844,7 +4874,7 @@
           <w:p>
             <w:pPr>
               <w:spacing w:after="160" w:line="360" w:lineRule="auto"/>
-              <w:jc w:val="both"/>
+              <w:jc w:val="center"/>
               <w:rPr>
                 <w:rFonts w:ascii="Arial" w:hAnsi="Arial" w:cs="Arial"/>
                 <w:sz w:val="24"/>
@@ -4873,12 +4903,12 @@
         </w:tc>
         <w:tc>
           <w:tcPr>
-            <w:tcW w:w="1723" w:type="dxa"/>
+            <w:tcW w:w="1607" w:type="dxa"/>
           </w:tcPr>
           <w:p>
             <w:pPr>
               <w:spacing w:after="160" w:line="360" w:lineRule="auto"/>
-              <w:jc w:val="both"/>
+              <w:jc w:val="center"/>
               <w:rPr>
                 <w:rFonts w:ascii="Arial" w:hAnsi="Arial" w:cs="Arial"/>
                 <w:sz w:val="24"/>
@@ -4902,7 +4932,7 @@
           <w:p>
             <w:pPr>
               <w:spacing w:after="160" w:line="360" w:lineRule="auto"/>
-              <w:jc w:val="both"/>
+              <w:jc w:val="center"/>
               <w:rPr>
                 <w:rFonts w:ascii="Arial" w:hAnsi="Arial" w:cs="Arial"/>
                 <w:sz w:val="24"/>
@@ -4915,31 +4945,41 @@
                 <w:sz w:val="24"/>
                 <w:szCs w:val="24"/>
               </w:rPr>
-              <w:t xml:space="preserve">Analizar los requerimientos de la aplicación </w:t>
+              <w:t>Analizar los requerimientos de la aplicación</w:t>
             </w:r>
           </w:p>
         </w:tc>
         <w:tc>
           <w:tcPr>
-            <w:tcW w:w="1701" w:type="dxa"/>
+            <w:tcW w:w="3011" w:type="dxa"/>
           </w:tcPr>
           <w:p>
             <w:pPr>
               <w:spacing w:after="160" w:line="360" w:lineRule="auto"/>
-              <w:jc w:val="both"/>
+              <w:jc w:val="center"/>
               <w:rPr>
                 <w:rFonts w:ascii="Arial" w:hAnsi="Arial" w:cs="Arial"/>
                 <w:sz w:val="24"/>
                 <w:szCs w:val="24"/>
               </w:rPr>
             </w:pPr>
+            <w:proofErr w:type="spellStart"/>
             <w:r>
               <w:rPr>
                 <w:rFonts w:ascii="Arial" w:hAnsi="Arial" w:cs="Arial"/>
                 <w:sz w:val="24"/>
                 <w:szCs w:val="24"/>
               </w:rPr>
-              <w:t xml:space="preserve">Nestor </w:t>
+              <w:t>Nestor</w:t>
+            </w:r>
+            <w:proofErr w:type="spellEnd"/>
+            <w:r>
+              <w:rPr>
+                <w:rFonts w:ascii="Arial" w:hAnsi="Arial" w:cs="Arial"/>
+                <w:sz w:val="24"/>
+                <w:szCs w:val="24"/>
+              </w:rPr>
+              <w:t xml:space="preserve"> </w:t>
             </w:r>
             <w:proofErr w:type="spellStart"/>
             <w:r>
@@ -4957,12 +4997,12 @@
       <w:tr>
         <w:tc>
           <w:tcPr>
-            <w:tcW w:w="1869" w:type="dxa"/>
+            <w:tcW w:w="1985" w:type="dxa"/>
           </w:tcPr>
           <w:p>
             <w:pPr>
               <w:spacing w:after="160" w:line="360" w:lineRule="auto"/>
-              <w:jc w:val="both"/>
+              <w:jc w:val="center"/>
               <w:rPr>
                 <w:rFonts w:ascii="Arial" w:hAnsi="Arial" w:cs="Arial"/>
                 <w:sz w:val="24"/>
@@ -4981,7 +5021,7 @@
           <w:p>
             <w:pPr>
               <w:spacing w:after="160" w:line="360" w:lineRule="auto"/>
-              <w:jc w:val="both"/>
+              <w:jc w:val="center"/>
               <w:rPr>
                 <w:rFonts w:ascii="Arial" w:hAnsi="Arial" w:cs="Arial"/>
                 <w:sz w:val="24"/>
@@ -4994,7 +5034,15 @@
                 <w:sz w:val="24"/>
                 <w:szCs w:val="24"/>
               </w:rPr>
-              <w:t xml:space="preserve">miércoles- </w:t>
+              <w:t>M</w:t>
+            </w:r>
+            <w:r>
+              <w:rPr>
+                <w:rFonts w:ascii="Arial" w:hAnsi="Arial" w:cs="Arial"/>
+                <w:sz w:val="24"/>
+                <w:szCs w:val="24"/>
+              </w:rPr>
+              <w:t xml:space="preserve">iércoles- </w:t>
             </w:r>
             <w:proofErr w:type="gramStart"/>
             <w:r>
@@ -5010,12 +5058,12 @@
         </w:tc>
         <w:tc>
           <w:tcPr>
-            <w:tcW w:w="1723" w:type="dxa"/>
+            <w:tcW w:w="1607" w:type="dxa"/>
           </w:tcPr>
           <w:p>
             <w:pPr>
               <w:spacing w:after="160" w:line="360" w:lineRule="auto"/>
-              <w:jc w:val="both"/>
+              <w:jc w:val="center"/>
               <w:rPr>
                 <w:rFonts w:ascii="Arial" w:hAnsi="Arial" w:cs="Arial"/>
                 <w:sz w:val="24"/>
@@ -5039,7 +5087,7 @@
           <w:p>
             <w:pPr>
               <w:spacing w:after="160" w:line="360" w:lineRule="auto"/>
-              <w:jc w:val="both"/>
+              <w:jc w:val="center"/>
               <w:rPr>
                 <w:rFonts w:ascii="Arial" w:hAnsi="Arial" w:cs="Arial"/>
                 <w:sz w:val="24"/>
@@ -5052,18 +5100,18 @@
                 <w:sz w:val="24"/>
                 <w:szCs w:val="24"/>
               </w:rPr>
-              <w:t xml:space="preserve">Diseño de la parte pública y de la base de datos </w:t>
+              <w:t>Diseño de la parte pública y de la base de datos</w:t>
             </w:r>
           </w:p>
         </w:tc>
         <w:tc>
           <w:tcPr>
-            <w:tcW w:w="1701" w:type="dxa"/>
+            <w:tcW w:w="3011" w:type="dxa"/>
           </w:tcPr>
           <w:p>
             <w:pPr>
               <w:spacing w:after="160" w:line="360" w:lineRule="auto"/>
-              <w:jc w:val="both"/>
+              <w:jc w:val="center"/>
               <w:rPr>
                 <w:rFonts w:ascii="Arial" w:hAnsi="Arial" w:cs="Arial"/>
                 <w:sz w:val="24"/>
@@ -5076,13 +5124,21 @@
                 <w:sz w:val="24"/>
                 <w:szCs w:val="24"/>
               </w:rPr>
-              <w:t>Eduardo Camacho</w:t>
+              <w:t xml:space="preserve">Eduardo </w:t>
+            </w:r>
+            <w:r>
+              <w:rPr>
+                <w:rFonts w:ascii="Arial" w:hAnsi="Arial" w:cs="Arial"/>
+                <w:sz w:val="24"/>
+                <w:szCs w:val="24"/>
+              </w:rPr>
+              <w:t>Camacho</w:t>
             </w:r>
           </w:p>
           <w:p>
             <w:pPr>
               <w:spacing w:after="160" w:line="360" w:lineRule="auto"/>
-              <w:jc w:val="both"/>
+              <w:jc w:val="center"/>
               <w:rPr>
                 <w:rFonts w:ascii="Arial" w:hAnsi="Arial" w:cs="Arial"/>
                 <w:sz w:val="24"/>
@@ -5095,18 +5151,8 @@
                 <w:sz w:val="24"/>
                 <w:szCs w:val="24"/>
               </w:rPr>
-              <w:t xml:space="preserve">Gianfranco </w:t>
-            </w:r>
-            <w:proofErr w:type="spellStart"/>
-            <w:r>
-              <w:rPr>
-                <w:rFonts w:ascii="Arial" w:hAnsi="Arial" w:cs="Arial"/>
-                <w:sz w:val="24"/>
-                <w:szCs w:val="24"/>
-              </w:rPr>
-              <w:t>Manganiello</w:t>
-            </w:r>
-            <w:proofErr w:type="spellEnd"/>
+              <w:t>Gianfranco Manganiello</w:t>
+            </w:r>
           </w:p>
         </w:tc>
       </w:tr>
@@ -5116,12 +5162,12 @@
         </w:trPr>
         <w:tc>
           <w:tcPr>
-            <w:tcW w:w="1869" w:type="dxa"/>
+            <w:tcW w:w="1985" w:type="dxa"/>
           </w:tcPr>
           <w:p>
             <w:pPr>
               <w:spacing w:after="160" w:line="360" w:lineRule="auto"/>
-              <w:jc w:val="both"/>
+              <w:jc w:val="center"/>
               <w:rPr>
                 <w:rFonts w:ascii="Arial" w:hAnsi="Arial" w:cs="Arial"/>
                 <w:sz w:val="24"/>
@@ -5140,7 +5186,7 @@
           <w:p>
             <w:pPr>
               <w:spacing w:after="160" w:line="360" w:lineRule="auto"/>
-              <w:jc w:val="both"/>
+              <w:jc w:val="center"/>
               <w:rPr>
                 <w:rFonts w:ascii="Arial" w:hAnsi="Arial" w:cs="Arial"/>
                 <w:sz w:val="24"/>
@@ -5159,12 +5205,12 @@
         </w:tc>
         <w:tc>
           <w:tcPr>
-            <w:tcW w:w="1723" w:type="dxa"/>
+            <w:tcW w:w="1607" w:type="dxa"/>
           </w:tcPr>
           <w:p>
             <w:pPr>
               <w:spacing w:after="160" w:line="360" w:lineRule="auto"/>
-              <w:jc w:val="both"/>
+              <w:jc w:val="center"/>
               <w:rPr>
                 <w:rFonts w:ascii="Arial" w:hAnsi="Arial" w:cs="Arial"/>
                 <w:sz w:val="24"/>
@@ -5188,7 +5234,7 @@
           <w:p>
             <w:pPr>
               <w:spacing w:after="160" w:line="360" w:lineRule="auto"/>
-              <w:jc w:val="both"/>
+              <w:jc w:val="center"/>
               <w:rPr>
                 <w:rFonts w:ascii="Arial" w:hAnsi="Arial" w:cs="Arial"/>
                 <w:sz w:val="24"/>
@@ -5207,12 +5253,12 @@
         </w:tc>
         <w:tc>
           <w:tcPr>
-            <w:tcW w:w="1701" w:type="dxa"/>
+            <w:tcW w:w="3011" w:type="dxa"/>
           </w:tcPr>
           <w:p>
             <w:pPr>
               <w:spacing w:after="160" w:line="360" w:lineRule="auto"/>
-              <w:jc w:val="both"/>
+              <w:jc w:val="center"/>
               <w:rPr>
                 <w:rFonts w:ascii="Arial" w:hAnsi="Arial" w:cs="Arial"/>
                 <w:sz w:val="24"/>
@@ -5233,12 +5279,12 @@
       <w:tr>
         <w:tc>
           <w:tcPr>
-            <w:tcW w:w="1869" w:type="dxa"/>
+            <w:tcW w:w="1985" w:type="dxa"/>
           </w:tcPr>
           <w:p>
             <w:pPr>
               <w:spacing w:after="160" w:line="360" w:lineRule="auto"/>
-              <w:jc w:val="both"/>
+              <w:jc w:val="center"/>
               <w:rPr>
                 <w:rFonts w:ascii="Arial" w:hAnsi="Arial" w:cs="Arial"/>
                 <w:sz w:val="24"/>
@@ -5257,7 +5303,7 @@
           <w:p>
             <w:pPr>
               <w:spacing w:after="160" w:line="360" w:lineRule="auto"/>
-              <w:jc w:val="both"/>
+              <w:jc w:val="center"/>
               <w:rPr>
                 <w:rFonts w:ascii="Arial" w:hAnsi="Arial" w:cs="Arial"/>
                 <w:sz w:val="24"/>
@@ -5276,12 +5322,12 @@
         </w:tc>
         <w:tc>
           <w:tcPr>
-            <w:tcW w:w="1723" w:type="dxa"/>
+            <w:tcW w:w="1607" w:type="dxa"/>
           </w:tcPr>
           <w:p>
             <w:pPr>
               <w:spacing w:after="160" w:line="360" w:lineRule="auto"/>
-              <w:jc w:val="both"/>
+              <w:jc w:val="center"/>
               <w:rPr>
                 <w:rFonts w:ascii="Arial" w:hAnsi="Arial" w:cs="Arial"/>
                 <w:sz w:val="24"/>
@@ -5305,7 +5351,7 @@
           <w:p>
             <w:pPr>
               <w:spacing w:after="160" w:line="360" w:lineRule="auto"/>
-              <w:jc w:val="both"/>
+              <w:jc w:val="center"/>
               <w:rPr>
                 <w:rFonts w:ascii="Arial" w:hAnsi="Arial" w:cs="Arial"/>
                 <w:sz w:val="24"/>
@@ -5335,12 +5381,12 @@
         </w:tc>
         <w:tc>
           <w:tcPr>
-            <w:tcW w:w="1701" w:type="dxa"/>
+            <w:tcW w:w="3011" w:type="dxa"/>
           </w:tcPr>
           <w:p>
             <w:pPr>
               <w:spacing w:after="160" w:line="360" w:lineRule="auto"/>
-              <w:jc w:val="both"/>
+              <w:jc w:val="center"/>
               <w:rPr>
                 <w:rFonts w:ascii="Arial" w:hAnsi="Arial" w:cs="Arial"/>
                 <w:sz w:val="24"/>
@@ -5361,12 +5407,12 @@
       <w:tr>
         <w:tc>
           <w:tcPr>
-            <w:tcW w:w="1869" w:type="dxa"/>
+            <w:tcW w:w="1985" w:type="dxa"/>
           </w:tcPr>
           <w:p>
             <w:pPr>
               <w:spacing w:after="160" w:line="360" w:lineRule="auto"/>
-              <w:jc w:val="both"/>
+              <w:jc w:val="center"/>
               <w:rPr>
                 <w:rFonts w:ascii="Arial" w:hAnsi="Arial" w:cs="Arial"/>
                 <w:sz w:val="24"/>
@@ -5385,7 +5431,7 @@
           <w:p>
             <w:pPr>
               <w:spacing w:after="160" w:line="360" w:lineRule="auto"/>
-              <w:jc w:val="both"/>
+              <w:jc w:val="center"/>
               <w:rPr>
                 <w:rFonts w:ascii="Arial" w:hAnsi="Arial" w:cs="Arial"/>
                 <w:sz w:val="24"/>
@@ -5404,12 +5450,12 @@
         </w:tc>
         <w:tc>
           <w:tcPr>
-            <w:tcW w:w="1723" w:type="dxa"/>
+            <w:tcW w:w="1607" w:type="dxa"/>
           </w:tcPr>
           <w:p>
             <w:pPr>
               <w:spacing w:after="160" w:line="360" w:lineRule="auto"/>
-              <w:jc w:val="both"/>
+              <w:jc w:val="center"/>
               <w:rPr>
                 <w:rFonts w:ascii="Arial" w:hAnsi="Arial" w:cs="Arial"/>
                 <w:sz w:val="24"/>
@@ -5433,7 +5479,7 @@
           <w:p>
             <w:pPr>
               <w:spacing w:after="160" w:line="360" w:lineRule="auto"/>
-              <w:jc w:val="both"/>
+              <w:jc w:val="center"/>
               <w:rPr>
                 <w:rFonts w:ascii="Arial" w:hAnsi="Arial" w:cs="Arial"/>
                 <w:sz w:val="24"/>
@@ -5452,12 +5498,12 @@
         </w:tc>
         <w:tc>
           <w:tcPr>
-            <w:tcW w:w="1701" w:type="dxa"/>
+            <w:tcW w:w="3011" w:type="dxa"/>
           </w:tcPr>
           <w:p>
             <w:pPr>
               <w:spacing w:after="160" w:line="360" w:lineRule="auto"/>
-              <w:jc w:val="both"/>
+              <w:jc w:val="center"/>
               <w:rPr>
                 <w:rFonts w:ascii="Arial" w:hAnsi="Arial" w:cs="Arial"/>
                 <w:sz w:val="24"/>
@@ -6250,7 +6296,7 @@
       </w:pPr>
     </w:pPrDefault>
   </w:docDefaults>
-  <w:latentStyles w:defLockedState="0" w:defUIPriority="99" w:defSemiHidden="0" w:defUnhideWhenUsed="0" w:defQFormat="0" w:count="372">
+  <w:latentStyles w:defLockedState="0" w:defUIPriority="99" w:defSemiHidden="0" w:defUnhideWhenUsed="0" w:defQFormat="0" w:count="373">
     <w:lsdException w:name="Normal" w:uiPriority="0" w:qFormat="1"/>
     <w:lsdException w:name="heading 1" w:uiPriority="9" w:qFormat="1"/>
     <w:lsdException w:name="heading 2" w:semiHidden="1" w:uiPriority="9" w:unhideWhenUsed="1" w:qFormat="1"/>
@@ -6356,7 +6402,6 @@
     <w:lsdException w:name="HTML Sample" w:semiHidden="1" w:unhideWhenUsed="1"/>
     <w:lsdException w:name="HTML Typewriter" w:semiHidden="1" w:unhideWhenUsed="1"/>
     <w:lsdException w:name="HTML Variable" w:semiHidden="1" w:unhideWhenUsed="1"/>
-    <w:lsdException w:name="Normal Table" w:semiHidden="1" w:unhideWhenUsed="1"/>
     <w:lsdException w:name="annotation subject" w:semiHidden="1" w:unhideWhenUsed="1"/>
     <w:lsdException w:name="No List" w:semiHidden="1" w:unhideWhenUsed="1"/>
     <w:lsdException w:name="Outline List 1" w:semiHidden="1" w:unhideWhenUsed="1"/>
@@ -6403,10 +6448,8 @@
     <w:lsdException w:name="Table Subtle 2" w:semiHidden="1" w:unhideWhenUsed="1"/>
     <w:lsdException w:name="Table Web 1" w:semiHidden="1" w:unhideWhenUsed="1"/>
     <w:lsdException w:name="Table Web 2" w:semiHidden="1" w:unhideWhenUsed="1"/>
-    <w:lsdException w:name="Table Web 3" w:semiHidden="1" w:unhideWhenUsed="1"/>
     <w:lsdException w:name="Balloon Text" w:semiHidden="1" w:unhideWhenUsed="1"/>
     <w:lsdException w:name="Table Grid" w:uiPriority="59"/>
-    <w:lsdException w:name="Table Theme" w:semiHidden="1" w:unhideWhenUsed="1"/>
     <w:lsdException w:name="Placeholder Text" w:semiHidden="1"/>
     <w:lsdException w:name="No Spacing" w:uiPriority="1" w:qFormat="1"/>
     <w:lsdException w:name="Light Shading" w:uiPriority="60"/>
@@ -6623,6 +6666,7 @@
     <w:lsdException w:name="List Table 6 Colorful Accent 6" w:uiPriority="51"/>
     <w:lsdException w:name="List Table 7 Colorful Accent 6" w:uiPriority="52"/>
     <w:lsdException w:name="Mention" w:semiHidden="1" w:unhideWhenUsed="1"/>
+    <w:lsdException w:name="Smart Hyperlink" w:semiHidden="1" w:unhideWhenUsed="1"/>
   </w:latentStyles>
   <w:style w:type="paragraph" w:default="1" w:styleId="Normal">
     <w:name w:val="Normal"/>

</xml_diff>